<commit_message>
Add assumptions, dependencies and constraints to the risks section.
</commit_message>
<xml_diff>
--- a/main/Risks.docx
+++ b/main/Risks.docx
@@ -192,8 +192,157 @@
           <w:rFonts w:ascii="Times New Roman" w:hAnsi="Times New Roman" w:cs="Times New Roman"/>
         </w:rPr>
       </w:pPr>
+      <w:r>
+        <w:rPr>
+          <w:rFonts w:ascii="Times New Roman" w:hAnsi="Times New Roman" w:cs="Times New Roman"/>
+        </w:rPr>
+        <w:t>We assume that the user is able to use a simple and hopefully straightforward search interface. We also assume they are able to handle the resulting CSV (</w:t>
+      </w:r>
+      <w:r>
+        <w:rPr>
+          <w:rFonts w:ascii="Times New Roman" w:hAnsi="Times New Roman" w:cs="Times New Roman"/>
+          <w:i/>
+          <w:color w:val="FF0000"/>
+        </w:rPr>
+        <w:t>define</w:t>
+      </w:r>
+      <w:r>
+        <w:rPr>
+          <w:rFonts w:ascii="Times New Roman" w:hAnsi="Times New Roman" w:cs="Times New Roman"/>
+        </w:rPr>
+        <w:t>) files themselves.</w:t>
+      </w:r>
+    </w:p>
+    <w:p>
+      <w:pPr>
+        <w:rPr>
+          <w:rFonts w:ascii="Times New Roman" w:hAnsi="Times New Roman" w:cs="Times New Roman"/>
+        </w:rPr>
+      </w:pPr>
+    </w:p>
+    <w:p>
+      <w:pPr>
+        <w:rPr>
+          <w:rFonts w:ascii="Times New Roman" w:hAnsi="Times New Roman" w:cs="Times New Roman"/>
+          <w:b/>
+          <w:u w:val="single"/>
+        </w:rPr>
+      </w:pPr>
+      <w:r>
+        <w:rPr>
+          <w:rFonts w:ascii="Times New Roman" w:hAnsi="Times New Roman" w:cs="Times New Roman"/>
+          <w:b/>
+          <w:u w:val="single"/>
+        </w:rPr>
+        <w:t>Dependencies</w:t>
+      </w:r>
+    </w:p>
+    <w:p>
+      <w:pPr>
+        <w:rPr>
+          <w:rFonts w:ascii="Times New Roman" w:hAnsi="Times New Roman" w:cs="Times New Roman"/>
+        </w:rPr>
+      </w:pPr>
+      <w:r>
+        <w:rPr>
+          <w:rFonts w:ascii="Times New Roman" w:hAnsi="Times New Roman" w:cs="Times New Roman"/>
+        </w:rPr>
+        <w:t>The only depe</w:t>
+      </w:r>
+      <w:r>
+        <w:rPr>
+          <w:rFonts w:ascii="Times New Roman" w:hAnsi="Times New Roman" w:cs="Times New Roman"/>
+        </w:rPr>
+        <w:t>ndencies</w:t>
+      </w:r>
+      <w:r>
+        <w:rPr>
+          <w:rFonts w:ascii="Times New Roman" w:hAnsi="Times New Roman" w:cs="Times New Roman"/>
+        </w:rPr>
+        <w:t xml:space="preserve"> for this project</w:t>
+      </w:r>
+      <w:r>
+        <w:rPr>
+          <w:rFonts w:ascii="Times New Roman" w:hAnsi="Times New Roman" w:cs="Times New Roman"/>
+        </w:rPr>
+        <w:t xml:space="preserve"> are as follows. The</w:t>
+      </w:r>
+      <w:r>
+        <w:rPr>
+          <w:rFonts w:ascii="Times New Roman" w:hAnsi="Times New Roman" w:cs="Times New Roman"/>
+        </w:rPr>
+        <w:t xml:space="preserve"> users continue to classify t</w:t>
+      </w:r>
+      <w:r>
+        <w:rPr>
+          <w:rFonts w:ascii="Times New Roman" w:hAnsi="Times New Roman" w:cs="Times New Roman"/>
+        </w:rPr>
+        <w:t>he images and upload new ones, w</w:t>
+      </w:r>
+      <w:r>
+        <w:rPr>
+          <w:rFonts w:ascii="Times New Roman" w:hAnsi="Times New Roman" w:cs="Times New Roman"/>
+        </w:rPr>
+        <w:t xml:space="preserve">ithout this the client has nothing to gather data from. </w:t>
+      </w:r>
+      <w:r>
+        <w:rPr>
+          <w:rFonts w:ascii="Times New Roman" w:hAnsi="Times New Roman" w:cs="Times New Roman"/>
+        </w:rPr>
+        <w:t>The client has enough web hosting space to cope with an increasingly large data base.</w:t>
+      </w:r>
+    </w:p>
+    <w:p>
+      <w:pPr>
+        <w:rPr>
+          <w:rFonts w:ascii="Times New Roman" w:hAnsi="Times New Roman" w:cs="Times New Roman"/>
+        </w:rPr>
+      </w:pPr>
+    </w:p>
+    <w:p>
+      <w:pPr>
+        <w:rPr>
+          <w:rFonts w:ascii="Times New Roman" w:hAnsi="Times New Roman" w:cs="Times New Roman"/>
+          <w:b/>
+          <w:u w:val="single"/>
+        </w:rPr>
+      </w:pPr>
+      <w:r>
+        <w:rPr>
+          <w:rFonts w:ascii="Times New Roman" w:hAnsi="Times New Roman" w:cs="Times New Roman"/>
+          <w:b/>
+          <w:u w:val="single"/>
+        </w:rPr>
+        <w:t>Constraints</w:t>
+      </w:r>
+    </w:p>
+    <w:p>
+      <w:pPr>
+        <w:rPr>
+          <w:rFonts w:ascii="Times New Roman" w:hAnsi="Times New Roman" w:cs="Times New Roman"/>
+        </w:rPr>
+      </w:pPr>
+      <w:r>
+        <w:rPr>
+          <w:rFonts w:ascii="Times New Roman" w:hAnsi="Times New Roman" w:cs="Times New Roman"/>
+        </w:rPr>
+        <w:t>The main constraint on this project is time. With a deadline in March there is only a short amount of time to get the system up and running. Due to this constraint some of the less core features may have to be set aside. So long as a working system is set up the project will have been successful. However some of the other features would greatly enhance the usability and user friendliness of the system so are well worth trying to implement if enough time is allocated.</w:t>
+      </w:r>
+    </w:p>
+    <w:p>
+      <w:pPr>
+        <w:rPr>
+          <w:rFonts w:ascii="Times New Roman" w:hAnsi="Times New Roman" w:cs="Times New Roman"/>
+        </w:rPr>
+      </w:pPr>
       <w:bookmarkStart w:id="0" w:name="_GoBack"/>
       <w:bookmarkEnd w:id="0"/>
+      <w:r>
+        <w:rPr>
+          <w:rFonts w:ascii="Times New Roman" w:hAnsi="Times New Roman" w:cs="Times New Roman"/>
+        </w:rPr>
+        <w:t xml:space="preserve"> </w:t>
+      </w:r>
     </w:p>
     <w:sectPr>
       <w:pgSz w:w="11906" w:h="16838"/>

</xml_diff>

<commit_message>
Update risk doc to include security and data potection issues.
</commit_message>
<xml_diff>
--- a/main/Risks.docx
+++ b/main/Risks.docx
@@ -115,14 +115,26 @@
         <w:rPr>
           <w:rFonts w:ascii="Times New Roman" w:hAnsi="Times New Roman" w:cs="Times New Roman"/>
         </w:rPr>
-        <w:t xml:space="preserve">The second risk of generating misleading data stems from the usage and design of the search/query page of the website. This needs to be carefully designed with input from the client to make sure it is simple and easy to extract the sort of data they want. It should also export it in a way that is easy for them to analyse in an error </w:t>
+        <w:t xml:space="preserve">The second risk of generating misleading data stems from the usage and design of the search/query page of the website. This needs to be carefully designed with input from the client to make sure it is simple and easy to extract the sort of data they want. It should also export it in a way that is easy </w:t>
+      </w:r>
+      <w:r>
+        <w:rPr>
+          <w:rFonts w:ascii="Times New Roman" w:hAnsi="Times New Roman" w:cs="Times New Roman"/>
+        </w:rPr>
+        <w:t xml:space="preserve">for them to analyse in an error </w:t>
       </w:r>
       <w:proofErr w:type="spellStart"/>
       <w:r>
         <w:rPr>
           <w:rFonts w:ascii="Times New Roman" w:hAnsi="Times New Roman" w:cs="Times New Roman"/>
         </w:rPr>
-        <w:t>free way</w:t>
+        <w:t>free</w:t>
+      </w:r>
+      <w:r>
+        <w:rPr>
+          <w:rFonts w:ascii="Times New Roman" w:hAnsi="Times New Roman" w:cs="Times New Roman"/>
+        </w:rPr>
+        <w:t xml:space="preserve"> way</w:t>
       </w:r>
       <w:proofErr w:type="spellEnd"/>
       <w:r>
@@ -160,6 +172,64 @@
           <w:rFonts w:ascii="Times New Roman" w:hAnsi="Times New Roman" w:cs="Times New Roman"/>
         </w:rPr>
         <w:t>pact of this is not particularly high.</w:t>
+      </w:r>
+    </w:p>
+    <w:p>
+      <w:pPr>
+        <w:rPr>
+          <w:rFonts w:ascii="Times New Roman" w:hAnsi="Times New Roman" w:cs="Times New Roman"/>
+        </w:rPr>
+      </w:pPr>
+      <w:r>
+        <w:rPr>
+          <w:rFonts w:ascii="Times New Roman" w:hAnsi="Times New Roman" w:cs="Times New Roman"/>
+        </w:rPr>
+        <w:t xml:space="preserve">Another risk consideration is security. As a web page accessible by anyone the page must be made secure. This will include making sure the pages are only available over </w:t>
+      </w:r>
+      <w:r>
+        <w:rPr>
+          <w:rFonts w:ascii="Times New Roman" w:hAnsi="Times New Roman" w:cs="Times New Roman"/>
+        </w:rPr>
+        <w:t>HTTPS</w:t>
+      </w:r>
+      <w:r>
+        <w:rPr>
+          <w:rFonts w:ascii="Times New Roman" w:hAnsi="Times New Roman" w:cs="Times New Roman"/>
+        </w:rPr>
+        <w:t xml:space="preserve"> and mo</w:t>
+      </w:r>
+      <w:bookmarkStart w:id="0" w:name="_GoBack"/>
+      <w:bookmarkEnd w:id="0"/>
+      <w:r>
+        <w:rPr>
+          <w:rFonts w:ascii="Times New Roman" w:hAnsi="Times New Roman" w:cs="Times New Roman"/>
+        </w:rPr>
+        <w:t xml:space="preserve">delling the database query page to avoid the possibility of SQL injections and other attacks. </w:t>
+      </w:r>
+    </w:p>
+    <w:p>
+      <w:pPr>
+        <w:rPr>
+          <w:rFonts w:ascii="Times New Roman" w:hAnsi="Times New Roman" w:cs="Times New Roman"/>
+        </w:rPr>
+      </w:pPr>
+      <w:r>
+        <w:rPr>
+          <w:rFonts w:ascii="Times New Roman" w:hAnsi="Times New Roman" w:cs="Times New Roman"/>
+        </w:rPr>
+        <w:t>Finally, there is the data protection risk. As the camera traps are left in public places the database may contain many images of members of the public. These images should be removed from the database to avoid any privacy issues. Although this is not directly under the scope of our project it is still</w:t>
+      </w:r>
+      <w:r>
+        <w:rPr>
+          <w:rFonts w:ascii="Times New Roman" w:hAnsi="Times New Roman" w:cs="Times New Roman"/>
+        </w:rPr>
+        <w:t xml:space="preserve"> worth consideration and due ca</w:t>
+      </w:r>
+      <w:r>
+        <w:rPr>
+          <w:rFonts w:ascii="Times New Roman" w:hAnsi="Times New Roman" w:cs="Times New Roman"/>
+        </w:rPr>
+        <w:t>re.</w:t>
       </w:r>
     </w:p>
     <w:p>
@@ -335,8 +405,6 @@
           <w:rFonts w:ascii="Times New Roman" w:hAnsi="Times New Roman" w:cs="Times New Roman"/>
         </w:rPr>
       </w:pPr>
-      <w:bookmarkStart w:id="0" w:name="_GoBack"/>
-      <w:bookmarkEnd w:id="0"/>
       <w:r>
         <w:rPr>
           <w:rFonts w:ascii="Times New Roman" w:hAnsi="Times New Roman" w:cs="Times New Roman"/>

</xml_diff>